<commit_message>
Updated program so that groups save while the application is active
</commit_message>
<xml_diff>
--- a/Invited Meeting Scheduler User Manual.docx
+++ b/Invited Meeting Scheduler User Manual.docx
@@ -1081,12 +1081,12 @@
           <wp:inline distB="114300" distT="114300" distL="114300" distR="114300">
             <wp:extent cx="5943600" cy="3895725"/>
             <wp:effectExtent b="0" l="0" r="0" t="0"/>
-            <wp:docPr id="4" name="image4.png"/>
+            <wp:docPr id="4" name="image2.png"/>
             <a:graphic>
               <a:graphicData uri="http://schemas.openxmlformats.org/drawingml/2006/picture">
                 <pic:pic>
                   <pic:nvPicPr>
-                    <pic:cNvPr id="0" name="image4.png"/>
+                    <pic:cNvPr id="0" name="image2.png"/>
                     <pic:cNvPicPr preferRelativeResize="0"/>
                   </pic:nvPicPr>
                   <pic:blipFill>
@@ -1324,12 +1324,12 @@
           <wp:inline distB="114300" distT="114300" distL="114300" distR="114300">
             <wp:extent cx="5943600" cy="4813300"/>
             <wp:effectExtent b="0" l="0" r="0" t="0"/>
-            <wp:docPr id="14" name="image13.png"/>
+            <wp:docPr id="14" name="image6.png"/>
             <a:graphic>
               <a:graphicData uri="http://schemas.openxmlformats.org/drawingml/2006/picture">
                 <pic:pic>
                   <pic:nvPicPr>
-                    <pic:cNvPr id="0" name="image13.png"/>
+                    <pic:cNvPr id="0" name="image6.png"/>
                     <pic:cNvPicPr preferRelativeResize="0"/>
                   </pic:nvPicPr>
                   <pic:blipFill>
@@ -1567,12 +1567,12 @@
           <wp:inline distB="114300" distT="114300" distL="114300" distR="114300">
             <wp:extent cx="3267075" cy="2724150"/>
             <wp:effectExtent b="0" l="0" r="0" t="0"/>
-            <wp:docPr id="6" name="image9.png"/>
+            <wp:docPr id="6" name="image3.png"/>
             <a:graphic>
               <a:graphicData uri="http://schemas.openxmlformats.org/drawingml/2006/picture">
                 <pic:pic>
                   <pic:nvPicPr>
-                    <pic:cNvPr id="0" name="image9.png"/>
+                    <pic:cNvPr id="0" name="image3.png"/>
                     <pic:cNvPicPr preferRelativeResize="0"/>
                   </pic:nvPicPr>
                   <pic:blipFill>
@@ -1777,12 +1777,12 @@
           <wp:inline distB="114300" distT="114300" distL="114300" distR="114300">
             <wp:extent cx="5943600" cy="2463800"/>
             <wp:effectExtent b="0" l="0" r="0" t="0"/>
-            <wp:docPr id="2" name="image2.png"/>
+            <wp:docPr id="2" name="image11.png"/>
             <a:graphic>
               <a:graphicData uri="http://schemas.openxmlformats.org/drawingml/2006/picture">
                 <pic:pic>
                   <pic:nvPicPr>
-                    <pic:cNvPr id="0" name="image2.png"/>
+                    <pic:cNvPr id="0" name="image11.png"/>
                     <pic:cNvPicPr preferRelativeResize="0"/>
                   </pic:nvPicPr>
                   <pic:blipFill>
@@ -2215,12 +2215,12 @@
           <wp:inline distB="114300" distT="114300" distL="114300" distR="114300">
             <wp:extent cx="5943600" cy="4762500"/>
             <wp:effectExtent b="0" l="0" r="0" t="0"/>
-            <wp:docPr id="10" name="image8.png"/>
+            <wp:docPr id="10" name="image9.png"/>
             <a:graphic>
               <a:graphicData uri="http://schemas.openxmlformats.org/drawingml/2006/picture">
                 <pic:pic>
                   <pic:nvPicPr>
-                    <pic:cNvPr id="0" name="image8.png"/>
+                    <pic:cNvPr id="0" name="image9.png"/>
                     <pic:cNvPicPr preferRelativeResize="0"/>
                   </pic:nvPicPr>
                   <pic:blipFill>
@@ -2360,12 +2360,12 @@
           <wp:inline distB="114300" distT="114300" distL="114300" distR="114300">
             <wp:extent cx="5943600" cy="4724400"/>
             <wp:effectExtent b="0" l="0" r="0" t="0"/>
-            <wp:docPr id="16" name="image15.png"/>
+            <wp:docPr id="16" name="image14.png"/>
             <a:graphic>
               <a:graphicData uri="http://schemas.openxmlformats.org/drawingml/2006/picture">
                 <pic:pic>
                   <pic:nvPicPr>
-                    <pic:cNvPr id="0" name="image15.png"/>
+                    <pic:cNvPr id="0" name="image14.png"/>
                     <pic:cNvPicPr preferRelativeResize="0"/>
                   </pic:nvPicPr>
                   <pic:blipFill>
@@ -2426,12 +2426,12 @@
           <wp:inline distB="114300" distT="114300" distL="114300" distR="114300">
             <wp:extent cx="5943600" cy="304800"/>
             <wp:effectExtent b="0" l="0" r="0" t="0"/>
-            <wp:docPr id="9" name="image3.png"/>
+            <wp:docPr id="9" name="image13.png"/>
             <a:graphic>
               <a:graphicData uri="http://schemas.openxmlformats.org/drawingml/2006/picture">
                 <pic:pic>
                   <pic:nvPicPr>
-                    <pic:cNvPr id="0" name="image3.png"/>
+                    <pic:cNvPr id="0" name="image13.png"/>
                     <pic:cNvPicPr preferRelativeResize="0"/>
                   </pic:nvPicPr>
                   <pic:blipFill>
@@ -2623,12 +2623,12 @@
           <wp:inline distB="114300" distT="114300" distL="114300" distR="114300">
             <wp:extent cx="5943600" cy="927100"/>
             <wp:effectExtent b="0" l="0" r="0" t="0"/>
-            <wp:docPr id="13" name="image12.png"/>
+            <wp:docPr id="13" name="image8.png"/>
             <a:graphic>
               <a:graphicData uri="http://schemas.openxmlformats.org/drawingml/2006/picture">
                 <pic:pic>
                   <pic:nvPicPr>
-                    <pic:cNvPr id="0" name="image12.png"/>
+                    <pic:cNvPr id="0" name="image8.png"/>
                     <pic:cNvPicPr preferRelativeResize="0"/>
                   </pic:nvPicPr>
                   <pic:blipFill>
@@ -2704,12 +2704,12 @@
           <wp:inline distB="114300" distT="114300" distL="114300" distR="114300">
             <wp:extent cx="3171825" cy="304800"/>
             <wp:effectExtent b="0" l="0" r="0" t="0"/>
-            <wp:docPr id="12" name="image10.png"/>
+            <wp:docPr id="12" name="image16.png"/>
             <a:graphic>
               <a:graphicData uri="http://schemas.openxmlformats.org/drawingml/2006/picture">
                 <pic:pic>
                   <pic:nvPicPr>
-                    <pic:cNvPr id="0" name="image10.png"/>
+                    <pic:cNvPr id="0" name="image16.png"/>
                     <pic:cNvPicPr preferRelativeResize="0"/>
                   </pic:nvPicPr>
                   <pic:blipFill>
@@ -2767,7 +2767,7 @@
         <w:rPr>
           <w:rtl w:val="0"/>
         </w:rPr>
-        <w:t xml:space="preserve">, any edits made to the schedule afterwards will be overwritten.</w:t>
+        <w:t xml:space="preserve">, any edits made to the schedule afterwards will be overwritten. Additionally, groups won’t be saved after the application is closed.</w:t>
       </w:r>
       <w:r>
         <w:rPr>
@@ -2830,12 +2830,12 @@
           <wp:inline distB="114300" distT="114300" distL="114300" distR="114300">
             <wp:extent cx="5943600" cy="1993900"/>
             <wp:effectExtent b="0" l="0" r="0" t="0"/>
-            <wp:docPr id="7" name="image5.png"/>
+            <wp:docPr id="7" name="image4.png"/>
             <a:graphic>
               <a:graphicData uri="http://schemas.openxmlformats.org/drawingml/2006/picture">
                 <pic:pic>
                   <pic:nvPicPr>
-                    <pic:cNvPr id="0" name="image5.png"/>
+                    <pic:cNvPr id="0" name="image4.png"/>
                     <pic:cNvPicPr preferRelativeResize="0"/>
                   </pic:nvPicPr>
                   <pic:blipFill>
@@ -2947,12 +2947,12 @@
           <wp:inline distB="114300" distT="114300" distL="114300" distR="114300">
             <wp:extent cx="5943600" cy="1219200"/>
             <wp:effectExtent b="0" l="0" r="0" t="0"/>
-            <wp:docPr id="11" name="image11.png"/>
+            <wp:docPr id="11" name="image10.png"/>
             <a:graphic>
               <a:graphicData uri="http://schemas.openxmlformats.org/drawingml/2006/picture">
                 <pic:pic>
                   <pic:nvPicPr>
-                    <pic:cNvPr id="0" name="image11.png"/>
+                    <pic:cNvPr id="0" name="image10.png"/>
                     <pic:cNvPicPr preferRelativeResize="0"/>
                   </pic:nvPicPr>
                   <pic:blipFill>
@@ -3014,12 +3014,12 @@
           <wp:inline distB="114300" distT="114300" distL="114300" distR="114300">
             <wp:extent cx="5334000" cy="1914525"/>
             <wp:effectExtent b="0" l="0" r="0" t="0"/>
-            <wp:docPr id="8" name="image14.png"/>
+            <wp:docPr id="8" name="image5.png"/>
             <a:graphic>
               <a:graphicData uri="http://schemas.openxmlformats.org/drawingml/2006/picture">
                 <pic:pic>
                   <pic:nvPicPr>
-                    <pic:cNvPr id="0" name="image14.png"/>
+                    <pic:cNvPr id="0" name="image5.png"/>
                     <pic:cNvPicPr preferRelativeResize="0"/>
                   </pic:nvPicPr>
                   <pic:blipFill>
@@ -3081,12 +3081,12 @@
           <wp:inline distB="114300" distT="114300" distL="114300" distR="114300">
             <wp:extent cx="5353050" cy="1943100"/>
             <wp:effectExtent b="0" l="0" r="0" t="0"/>
-            <wp:docPr id="5" name="image6.png"/>
+            <wp:docPr id="5" name="image7.png"/>
             <a:graphic>
               <a:graphicData uri="http://schemas.openxmlformats.org/drawingml/2006/picture">
                 <pic:pic>
                   <pic:nvPicPr>
-                    <pic:cNvPr id="0" name="image6.png"/>
+                    <pic:cNvPr id="0" name="image7.png"/>
                     <pic:cNvPicPr preferRelativeResize="0"/>
                   </pic:nvPicPr>
                   <pic:blipFill>
@@ -3195,12 +3195,12 @@
           <wp:inline distB="114300" distT="114300" distL="114300" distR="114300">
             <wp:extent cx="5943600" cy="4775200"/>
             <wp:effectExtent b="0" l="0" r="0" t="0"/>
-            <wp:docPr id="15" name="image16.png"/>
+            <wp:docPr id="15" name="image12.png"/>
             <a:graphic>
               <a:graphicData uri="http://schemas.openxmlformats.org/drawingml/2006/picture">
                 <pic:pic>
                   <pic:nvPicPr>
-                    <pic:cNvPr id="0" name="image16.png"/>
+                    <pic:cNvPr id="0" name="image12.png"/>
                     <pic:cNvPicPr preferRelativeResize="0"/>
                   </pic:nvPicPr>
                   <pic:blipFill>
@@ -3383,12 +3383,12 @@
           <wp:inline distB="114300" distT="114300" distL="114300" distR="114300">
             <wp:extent cx="5943600" cy="4711700"/>
             <wp:effectExtent b="0" l="0" r="0" t="0"/>
-            <wp:docPr id="3" name="image7.png"/>
+            <wp:docPr id="3" name="image15.png"/>
             <a:graphic>
               <a:graphicData uri="http://schemas.openxmlformats.org/drawingml/2006/picture">
                 <pic:pic>
                   <pic:nvPicPr>
-                    <pic:cNvPr id="0" name="image7.png"/>
+                    <pic:cNvPr id="0" name="image15.png"/>
                     <pic:cNvPicPr preferRelativeResize="0"/>
                   </pic:nvPicPr>
                   <pic:blipFill>

</xml_diff>

<commit_message>
Fixing Error with numbers in last name
</commit_message>
<xml_diff>
--- a/Invited Meeting Scheduler User Manual.docx
+++ b/Invited Meeting Scheduler User Manual.docx
@@ -1081,12 +1081,12 @@
           <wp:inline distB="114300" distT="114300" distL="114300" distR="114300">
             <wp:extent cx="5943600" cy="4010025"/>
             <wp:effectExtent b="0" l="0" r="0" t="0"/>
-            <wp:docPr id="14" name="image13.png"/>
+            <wp:docPr id="14" name="image14.png"/>
             <a:graphic>
               <a:graphicData uri="http://schemas.openxmlformats.org/drawingml/2006/picture">
                 <pic:pic>
                   <pic:nvPicPr>
-                    <pic:cNvPr id="0" name="image13.png"/>
+                    <pic:cNvPr id="0" name="image14.png"/>
                     <pic:cNvPicPr preferRelativeResize="0"/>
                   </pic:nvPicPr>
                   <pic:blipFill>
@@ -1324,12 +1324,12 @@
           <wp:inline distB="114300" distT="114300" distL="114300" distR="114300">
             <wp:extent cx="5943600" cy="4787900"/>
             <wp:effectExtent b="0" l="0" r="0" t="0"/>
-            <wp:docPr id="2" name="image1.png"/>
+            <wp:docPr id="2" name="image8.png"/>
             <a:graphic>
               <a:graphicData uri="http://schemas.openxmlformats.org/drawingml/2006/picture">
                 <pic:pic>
                   <pic:nvPicPr>
-                    <pic:cNvPr id="0" name="image1.png"/>
+                    <pic:cNvPr id="0" name="image8.png"/>
                     <pic:cNvPicPr preferRelativeResize="0"/>
                   </pic:nvPicPr>
                   <pic:blipFill>
@@ -1567,12 +1567,12 @@
           <wp:inline distB="114300" distT="114300" distL="114300" distR="114300">
             <wp:extent cx="3267075" cy="2724150"/>
             <wp:effectExtent b="0" l="0" r="0" t="0"/>
-            <wp:docPr id="4" name="image15.png"/>
+            <wp:docPr id="4" name="image6.png"/>
             <a:graphic>
               <a:graphicData uri="http://schemas.openxmlformats.org/drawingml/2006/picture">
                 <pic:pic>
                   <pic:nvPicPr>
-                    <pic:cNvPr id="0" name="image15.png"/>
+                    <pic:cNvPr id="0" name="image6.png"/>
                     <pic:cNvPicPr preferRelativeResize="0"/>
                   </pic:nvPicPr>
                   <pic:blipFill>
@@ -1777,12 +1777,12 @@
           <wp:inline distB="114300" distT="114300" distL="114300" distR="114300">
             <wp:extent cx="5943600" cy="2082800"/>
             <wp:effectExtent b="0" l="0" r="0" t="0"/>
-            <wp:docPr id="6" name="image7.png"/>
+            <wp:docPr id="6" name="image3.png"/>
             <a:graphic>
               <a:graphicData uri="http://schemas.openxmlformats.org/drawingml/2006/picture">
                 <pic:pic>
                   <pic:nvPicPr>
-                    <pic:cNvPr id="0" name="image7.png"/>
+                    <pic:cNvPr id="0" name="image3.png"/>
                     <pic:cNvPicPr preferRelativeResize="0"/>
                   </pic:nvPicPr>
                   <pic:blipFill>
@@ -2161,6 +2161,80 @@
         <w:rPr>
           <w:rtl w:val="0"/>
         </w:rPr>
+        <w:t xml:space="preserve">Link to that form is:</w:t>
+      </w:r>
+    </w:p>
+    <w:p>
+      <w:pPr>
+        <w:rPr/>
+      </w:pPr>
+      <w:hyperlink r:id="rId10">
+        <w:r>
+          <w:rPr>
+            <w:color w:val="1155cc"/>
+            <w:u w:val="single"/>
+            <w:rtl w:val="0"/>
+          </w:rPr>
+          <w:t xml:space="preserve">https://docs.google.com/forms/d/1DFa4CJJ-YOC2mJLt5sOZn0LU9i89ZRgefOXyFqCq-XM/edit?usp=sharing</w:t>
+        </w:r>
+      </w:hyperlink>
+      <w:r>
+        <w:rPr>
+          <w:rtl w:val="0"/>
+        </w:rPr>
+        <w:t xml:space="preserve"> </w:t>
+      </w:r>
+    </w:p>
+    <w:p>
+      <w:pPr>
+        <w:rPr/>
+      </w:pPr>
+      <w:r>
+        <w:rPr>
+          <w:rtl w:val="0"/>
+        </w:rPr>
+        <w:t xml:space="preserve">Link to that Spreadsheet is:</w:t>
+      </w:r>
+    </w:p>
+    <w:p>
+      <w:pPr>
+        <w:rPr/>
+      </w:pPr>
+      <w:hyperlink r:id="rId11">
+        <w:r>
+          <w:rPr>
+            <w:color w:val="1155cc"/>
+            <w:u w:val="single"/>
+            <w:rtl w:val="0"/>
+          </w:rPr>
+          <w:t xml:space="preserve">https://docs.google.com/spreadsheets/d/1lzVRucCVJH_5t-An-CaEh6CNroOwlwzEwE3kceyIqpI/edit?usp=sharing</w:t>
+        </w:r>
+      </w:hyperlink>
+      <w:r>
+        <w:rPr>
+          <w:rtl w:val="0"/>
+        </w:rPr>
+        <w:t xml:space="preserve"> </w:t>
+      </w:r>
+    </w:p>
+    <w:p>
+      <w:pPr>
+        <w:rPr/>
+      </w:pPr>
+      <w:r>
+        <w:rPr>
+          <w:rtl w:val="0"/>
+        </w:rPr>
+      </w:r>
+    </w:p>
+    <w:p>
+      <w:pPr>
+        <w:rPr/>
+      </w:pPr>
+      <w:r>
+        <w:rPr>
+          <w:rtl w:val="0"/>
+        </w:rPr>
         <w:t xml:space="preserve">If the data is successfully inputted into the application, the spreadsheet data entry box will be replaced by a new box that says “The Data was successfully entered into the System.”</w:t>
       </w:r>
     </w:p>
@@ -2215,16 +2289,16 @@
           <wp:inline distB="114300" distT="114300" distL="114300" distR="114300">
             <wp:extent cx="5943600" cy="4762500"/>
             <wp:effectExtent b="0" l="0" r="0" t="0"/>
-            <wp:docPr id="11" name="image6.png"/>
+            <wp:docPr id="11" name="image13.png"/>
             <a:graphic>
               <a:graphicData uri="http://schemas.openxmlformats.org/drawingml/2006/picture">
                 <pic:pic>
                   <pic:nvPicPr>
-                    <pic:cNvPr id="0" name="image6.png"/>
+                    <pic:cNvPr id="0" name="image13.png"/>
                     <pic:cNvPicPr preferRelativeResize="0"/>
                   </pic:nvPicPr>
                   <pic:blipFill>
-                    <a:blip r:embed="rId10"/>
+                    <a:blip r:embed="rId12"/>
                     <a:srcRect b="0" l="0" r="0" t="0"/>
                     <a:stretch>
                       <a:fillRect/>
@@ -2360,16 +2434,16 @@
           <wp:inline distB="114300" distT="114300" distL="114300" distR="114300">
             <wp:extent cx="5943600" cy="4775200"/>
             <wp:effectExtent b="0" l="0" r="0" t="0"/>
-            <wp:docPr id="8" name="image4.png"/>
+            <wp:docPr id="8" name="image9.png"/>
             <a:graphic>
               <a:graphicData uri="http://schemas.openxmlformats.org/drawingml/2006/picture">
                 <pic:pic>
                   <pic:nvPicPr>
-                    <pic:cNvPr id="0" name="image4.png"/>
+                    <pic:cNvPr id="0" name="image9.png"/>
                     <pic:cNvPicPr preferRelativeResize="0"/>
                   </pic:nvPicPr>
                   <pic:blipFill>
-                    <a:blip r:embed="rId11"/>
+                    <a:blip r:embed="rId13"/>
                     <a:srcRect b="0" l="0" r="0" t="0"/>
                     <a:stretch>
                       <a:fillRect/>
@@ -2426,16 +2500,16 @@
           <wp:inline distB="114300" distT="114300" distL="114300" distR="114300">
             <wp:extent cx="5943600" cy="304800"/>
             <wp:effectExtent b="0" l="0" r="0" t="0"/>
-            <wp:docPr id="10" name="image14.png"/>
+            <wp:docPr id="10" name="image11.png"/>
             <a:graphic>
               <a:graphicData uri="http://schemas.openxmlformats.org/drawingml/2006/picture">
                 <pic:pic>
                   <pic:nvPicPr>
-                    <pic:cNvPr id="0" name="image14.png"/>
+                    <pic:cNvPr id="0" name="image11.png"/>
                     <pic:cNvPicPr preferRelativeResize="0"/>
                   </pic:nvPicPr>
                   <pic:blipFill>
-                    <a:blip r:embed="rId12"/>
+                    <a:blip r:embed="rId14"/>
                     <a:srcRect b="0" l="0" r="0" t="0"/>
                     <a:stretch>
                       <a:fillRect/>
@@ -2557,16 +2631,16 @@
           <wp:inline distB="114300" distT="114300" distL="114300" distR="114300">
             <wp:extent cx="5943600" cy="469900"/>
             <wp:effectExtent b="0" l="0" r="0" t="0"/>
-            <wp:docPr id="1" name="image2.png"/>
+            <wp:docPr id="1" name="image1.png"/>
             <a:graphic>
               <a:graphicData uri="http://schemas.openxmlformats.org/drawingml/2006/picture">
                 <pic:pic>
                   <pic:nvPicPr>
-                    <pic:cNvPr id="0" name="image2.png"/>
+                    <pic:cNvPr id="0" name="image1.png"/>
                     <pic:cNvPicPr preferRelativeResize="0"/>
                   </pic:nvPicPr>
                   <pic:blipFill>
-                    <a:blip r:embed="rId13"/>
+                    <a:blip r:embed="rId15"/>
                     <a:srcRect b="0" l="0" r="0" t="0"/>
                     <a:stretch>
                       <a:fillRect/>
@@ -2623,16 +2697,16 @@
           <wp:inline distB="114300" distT="114300" distL="114300" distR="114300">
             <wp:extent cx="5943600" cy="927100"/>
             <wp:effectExtent b="0" l="0" r="0" t="0"/>
-            <wp:docPr id="15" name="image11.png"/>
+            <wp:docPr id="15" name="image10.png"/>
             <a:graphic>
               <a:graphicData uri="http://schemas.openxmlformats.org/drawingml/2006/picture">
                 <pic:pic>
                   <pic:nvPicPr>
-                    <pic:cNvPr id="0" name="image11.png"/>
+                    <pic:cNvPr id="0" name="image10.png"/>
                     <pic:cNvPicPr preferRelativeResize="0"/>
                   </pic:nvPicPr>
                   <pic:blipFill>
-                    <a:blip r:embed="rId14"/>
+                    <a:blip r:embed="rId16"/>
                     <a:srcRect b="0" l="0" r="0" t="0"/>
                     <a:stretch>
                       <a:fillRect/>
@@ -2704,16 +2778,16 @@
           <wp:inline distB="114300" distT="114300" distL="114300" distR="114300">
             <wp:extent cx="3171825" cy="304800"/>
             <wp:effectExtent b="0" l="0" r="0" t="0"/>
-            <wp:docPr id="13" name="image5.png"/>
+            <wp:docPr id="13" name="image7.png"/>
             <a:graphic>
               <a:graphicData uri="http://schemas.openxmlformats.org/drawingml/2006/picture">
                 <pic:pic>
                   <pic:nvPicPr>
-                    <pic:cNvPr id="0" name="image5.png"/>
+                    <pic:cNvPr id="0" name="image7.png"/>
                     <pic:cNvPicPr preferRelativeResize="0"/>
                   </pic:nvPicPr>
                   <pic:blipFill>
-                    <a:blip r:embed="rId15"/>
+                    <a:blip r:embed="rId17"/>
                     <a:srcRect b="0" l="0" r="0" t="0"/>
                     <a:stretch>
                       <a:fillRect/>
@@ -2838,16 +2912,16 @@
           <wp:inline distB="114300" distT="114300" distL="114300" distR="114300">
             <wp:extent cx="5943600" cy="1993900"/>
             <wp:effectExtent b="0" l="0" r="0" t="0"/>
-            <wp:docPr id="5" name="image10.png"/>
+            <wp:docPr id="5" name="image16.png"/>
             <a:graphic>
               <a:graphicData uri="http://schemas.openxmlformats.org/drawingml/2006/picture">
                 <pic:pic>
                   <pic:nvPicPr>
-                    <pic:cNvPr id="0" name="image10.png"/>
+                    <pic:cNvPr id="0" name="image16.png"/>
                     <pic:cNvPicPr preferRelativeResize="0"/>
                   </pic:nvPicPr>
                   <pic:blipFill>
-                    <a:blip r:embed="rId16"/>
+                    <a:blip r:embed="rId18"/>
                     <a:srcRect b="0" l="0" r="0" t="0"/>
                     <a:stretch>
                       <a:fillRect/>
@@ -2955,16 +3029,16 @@
           <wp:inline distB="114300" distT="114300" distL="114300" distR="114300">
             <wp:extent cx="5943600" cy="1219200"/>
             <wp:effectExtent b="0" l="0" r="0" t="0"/>
-            <wp:docPr id="12" name="image12.png"/>
+            <wp:docPr id="12" name="image5.png"/>
             <a:graphic>
               <a:graphicData uri="http://schemas.openxmlformats.org/drawingml/2006/picture">
                 <pic:pic>
                   <pic:nvPicPr>
-                    <pic:cNvPr id="0" name="image12.png"/>
+                    <pic:cNvPr id="0" name="image5.png"/>
                     <pic:cNvPicPr preferRelativeResize="0"/>
                   </pic:nvPicPr>
                   <pic:blipFill>
-                    <a:blip r:embed="rId17"/>
+                    <a:blip r:embed="rId19"/>
                     <a:srcRect b="0" l="0" r="0" t="0"/>
                     <a:stretch>
                       <a:fillRect/>
@@ -3022,16 +3096,16 @@
           <wp:inline distB="114300" distT="114300" distL="114300" distR="114300">
             <wp:extent cx="5334000" cy="1914525"/>
             <wp:effectExtent b="0" l="0" r="0" t="0"/>
-            <wp:docPr id="7" name="image9.png"/>
+            <wp:docPr id="7" name="image12.png"/>
             <a:graphic>
               <a:graphicData uri="http://schemas.openxmlformats.org/drawingml/2006/picture">
                 <pic:pic>
                   <pic:nvPicPr>
-                    <pic:cNvPr id="0" name="image9.png"/>
+                    <pic:cNvPr id="0" name="image12.png"/>
                     <pic:cNvPicPr preferRelativeResize="0"/>
                   </pic:nvPicPr>
                   <pic:blipFill>
-                    <a:blip r:embed="rId18"/>
+                    <a:blip r:embed="rId20"/>
                     <a:srcRect b="0" l="0" r="0" t="0"/>
                     <a:stretch>
                       <a:fillRect/>
@@ -3089,16 +3163,16 @@
           <wp:inline distB="114300" distT="114300" distL="114300" distR="114300">
             <wp:extent cx="5353050" cy="1943100"/>
             <wp:effectExtent b="0" l="0" r="0" t="0"/>
-            <wp:docPr id="3" name="image8.png"/>
+            <wp:docPr id="3" name="image2.png"/>
             <a:graphic>
               <a:graphicData uri="http://schemas.openxmlformats.org/drawingml/2006/picture">
                 <pic:pic>
                   <pic:nvPicPr>
-                    <pic:cNvPr id="0" name="image8.png"/>
+                    <pic:cNvPr id="0" name="image2.png"/>
                     <pic:cNvPicPr preferRelativeResize="0"/>
                   </pic:nvPicPr>
                   <pic:blipFill>
-                    <a:blip r:embed="rId19"/>
+                    <a:blip r:embed="rId21"/>
                     <a:srcRect b="0" l="0" r="0" t="0"/>
                     <a:stretch>
                       <a:fillRect/>
@@ -3203,16 +3277,16 @@
           <wp:inline distB="114300" distT="114300" distL="114300" distR="114300">
             <wp:extent cx="5943600" cy="4775200"/>
             <wp:effectExtent b="0" l="0" r="0" t="0"/>
-            <wp:docPr id="16" name="image16.png"/>
+            <wp:docPr id="16" name="image15.png"/>
             <a:graphic>
               <a:graphicData uri="http://schemas.openxmlformats.org/drawingml/2006/picture">
                 <pic:pic>
                   <pic:nvPicPr>
-                    <pic:cNvPr id="0" name="image16.png"/>
+                    <pic:cNvPr id="0" name="image15.png"/>
                     <pic:cNvPicPr preferRelativeResize="0"/>
                   </pic:nvPicPr>
                   <pic:blipFill>
-                    <a:blip r:embed="rId20"/>
+                    <a:blip r:embed="rId22"/>
                     <a:srcRect b="0" l="0" r="0" t="0"/>
                     <a:stretch>
                       <a:fillRect/>
@@ -3391,16 +3465,16 @@
           <wp:inline distB="114300" distT="114300" distL="114300" distR="114300">
             <wp:extent cx="5943600" cy="4775200"/>
             <wp:effectExtent b="0" l="0" r="0" t="0"/>
-            <wp:docPr id="9" name="image3.png"/>
+            <wp:docPr id="9" name="image4.png"/>
             <a:graphic>
               <a:graphicData uri="http://schemas.openxmlformats.org/drawingml/2006/picture">
                 <pic:pic>
                   <pic:nvPicPr>
-                    <pic:cNvPr id="0" name="image3.png"/>
+                    <pic:cNvPr id="0" name="image4.png"/>
                     <pic:cNvPicPr preferRelativeResize="0"/>
                   </pic:nvPicPr>
                   <pic:blipFill>
-                    <a:blip r:embed="rId21"/>
+                    <a:blip r:embed="rId23"/>
                     <a:srcRect b="0" l="0" r="0" t="0"/>
                     <a:stretch>
                       <a:fillRect/>
@@ -3499,8 +3573,8 @@
       </w:r>
     </w:p>
     <w:sectPr>
-      <w:footerReference r:id="rId22" w:type="default"/>
-      <w:footerReference r:id="rId23" w:type="first"/>
+      <w:footerReference r:id="rId24" w:type="default"/>
+      <w:footerReference r:id="rId25" w:type="first"/>
       <w:pgSz w:h="15840" w:w="12240"/>
       <w:pgMar w:bottom="1440" w:top="1440" w:left="1440" w:right="1440" w:header="720" w:footer="720"/>
       <w:pgNumType w:start="0"/>

</xml_diff>